<commit_message>
Can set limit of ion channel chart & ui fixes
</commit_message>
<xml_diff>
--- a/DenMAX_UserManual.docx
+++ b/DenMAX_UserManual.docx
@@ -554,7 +554,7 @@
           <w:sz w:val="36"/>
           <w:szCs w:val="36"/>
         </w:rPr>
-        <w:t xml:space="preserve"> using only stock MATLAB functions.</w:t>
+        <w:t xml:space="preserve"> using stock MATLAB.</w:t>
       </w:r>
       <w:r>
         <w:rPr>
@@ -1140,7 +1140,6 @@
           <w:sz w:val="48"/>
           <w:szCs w:val="48"/>
         </w:rPr>
-        <w:lastRenderedPageBreak/>
         <w:t>Feature Walkthrough</w:t>
       </w:r>
     </w:p>
@@ -1354,16 +1353,7 @@
           <w:sz w:val="36"/>
           <w:szCs w:val="36"/>
         </w:rPr>
-        <w:t>Adjust general settings at li</w:t>
-      </w:r>
-      <w:bookmarkStart w:id="0" w:name="_GoBack"/>
-      <w:bookmarkEnd w:id="0"/>
-      <w:r>
-        <w:rPr>
-          <w:sz w:val="36"/>
-          <w:szCs w:val="36"/>
-        </w:rPr>
-        <w:t>ne 166.</w:t>
+        <w:t>Adjust general settings at line 166.</w:t>
       </w:r>
     </w:p>
     <w:p>
@@ -1428,7 +1418,6 @@
           <w:szCs w:val="36"/>
           <w:u w:val="single"/>
         </w:rPr>
-        <w:lastRenderedPageBreak/>
         <w:t>Voltage</w:t>
       </w:r>
       <w:r>
@@ -1767,15 +1756,7 @@
           <w:sz w:val="36"/>
           <w:szCs w:val="36"/>
         </w:rPr>
-        <w:t xml:space="preserve">On the </w:t>
-      </w:r>
-      <w:r>
-        <w:rPr>
-          <w:sz w:val="36"/>
-          <w:szCs w:val="36"/>
-        </w:rPr>
-        <w:lastRenderedPageBreak/>
-        <w:t xml:space="preserve">X- and Y-axis are the compartment’s </w:t>
+        <w:t xml:space="preserve">On the X- and Y-axis are the compartment’s </w:t>
       </w:r>
       <w:r>
         <w:rPr>
@@ -2030,7 +2011,6 @@
           <w:szCs w:val="36"/>
           <w:u w:val="single"/>
         </w:rPr>
-        <w:lastRenderedPageBreak/>
         <w:t>Soma Voltage Chart</w:t>
       </w:r>
       <w:r>
@@ -2274,7 +2254,6 @@
           <w:szCs w:val="36"/>
           <w:u w:val="single"/>
         </w:rPr>
-        <w:lastRenderedPageBreak/>
         <w:t>Selected Voltage Chart</w:t>
       </w:r>
     </w:p>
@@ -2392,37 +2371,25 @@
           <w:szCs w:val="36"/>
         </w:rPr>
       </w:pPr>
-    </w:p>
-    <w:p>
-      <w:pPr>
-        <w:tabs>
-          <w:tab w:val="left" w:pos="7076"/>
-        </w:tabs>
-        <w:rPr>
-          <w:sz w:val="36"/>
-          <w:szCs w:val="36"/>
-        </w:rPr>
-      </w:pPr>
-      <w:r>
-        <w:rPr>
-          <w:sz w:val="36"/>
-          <w:szCs w:val="36"/>
-        </w:rPr>
-        <w:t xml:space="preserve">Adjust </w:t>
-      </w:r>
-      <w:r>
-        <w:rPr>
-          <w:sz w:val="36"/>
-          <w:szCs w:val="36"/>
-        </w:rPr>
-        <w:t>Selected</w:t>
-      </w:r>
-      <w:r>
-        <w:rPr>
-          <w:sz w:val="36"/>
-          <w:szCs w:val="36"/>
-        </w:rPr>
-        <w:t xml:space="preserve"> Voltage chart settings on line 226</w:t>
+      <w:bookmarkStart w:id="0" w:name="_GoBack"/>
+      <w:bookmarkEnd w:id="0"/>
+    </w:p>
+    <w:p>
+      <w:pPr>
+        <w:tabs>
+          <w:tab w:val="left" w:pos="7076"/>
+        </w:tabs>
+        <w:rPr>
+          <w:sz w:val="36"/>
+          <w:szCs w:val="36"/>
+        </w:rPr>
+      </w:pPr>
+      <w:r>
+        <w:rPr>
+          <w:sz w:val="36"/>
+          <w:szCs w:val="36"/>
+        </w:rPr>
+        <w:t>Adjust Selected Voltage chart settings on line 226</w:t>
       </w:r>
     </w:p>
     <w:p>
@@ -3238,7 +3205,7 @@
 </file>
 
 <file path=customXml/itemProps1.xml><?xml version="1.0" encoding="utf-8"?>
-<ds:datastoreItem xmlns:ds="http://schemas.openxmlformats.org/officeDocument/2006/customXml" ds:itemID="{E0999731-0627-074D-8F38-5C4EBAA01505}">
+<ds:datastoreItem xmlns:ds="http://schemas.openxmlformats.org/officeDocument/2006/customXml" ds:itemID="{84A9FABF-8C7B-F842-AABF-A45E72C3C793}">
   <ds:schemaRefs>
     <ds:schemaRef ds:uri="http://schemas.openxmlformats.org/officeDocument/2006/bibliography"/>
   </ds:schemaRefs>

</xml_diff>